<commit_message>
Untagged: a spot update to 160926_preliminary
</commit_message>
<xml_diff>
--- a/DOC/160926_preliminary.docx
+++ b/DOC/160926_preliminary.docx
@@ -25794,7 +25794,6 @@
                 </w:txbxContent>
               </v:textbox>
             </v:rect>
-            <v:rect id="_x0000_s1388" style="position:absolute;left:2013;top:60;width:1126;height:412" filled="f" stroked="f"/>
             <v:shape id="_x0000_s1389" style="position:absolute;left:113;top:454;width:1207;height:568" coordsize="1213,1136" path="m606,1136l,1136,,,1213,r,1136l606,1136xe" fillcolor="#ddd" stroked="f">
               <v:path arrowok="t"/>
             </v:shape>
@@ -25875,8 +25874,6 @@
                 </w:txbxContent>
               </v:textbox>
             </v:rect>
-            <v:rect id="_x0000_s1396" style="position:absolute;left:4550;top:60;width:1126;height:412" filled="f" stroked="f"/>
-            <v:rect id="_x0000_s1397" style="position:absolute;left:4036;top:60;width:419;height:412" filled="f" stroked="f"/>
             <v:shape id="_x0000_s1398" style="position:absolute;left:1320;top:456;width:607;height:568" coordsize="1213,1136" path="m607,1136l,1136,,,1213,r,1136l607,1136xe" fillcolor="#ddd" stroked="f">
               <v:path arrowok="t"/>
             </v:shape>
@@ -25922,41 +25919,6 @@
                 </w:txbxContent>
               </v:textbox>
             </v:rect>
-            <v:shape id="_x0000_s1403" style="position:absolute;left:3141;top:464;width:606;height:568" coordsize="1213,1136" path="m607,1136l,1136,,,1213,r,1136l607,1136xe" fillcolor="#ddd" stroked="f">
-              <v:path arrowok="t"/>
-            </v:shape>
-            <v:shape id="_x0000_s1404" style="position:absolute;left:3141;top:464;width:606;height:568" coordsize="1213,1136" path="m607,1136l,1136,,,1213,r,1136l607,1136e" filled="f" strokeweight="0">
-              <v:path arrowok="t"/>
-            </v:shape>
-            <v:rect id="_x0000_s1405" style="position:absolute;left:3141;top:614;width:521;height:458;mso-wrap-style:none" filled="f" stroked="f">
-              <v:textbox style="mso-fit-shape-to-text:t" inset="0,0,0,0">
-                <w:txbxContent>
-                  <w:p>
-                    <w:r>
-                      <w:rPr>
-                        <w:rFonts w:ascii="Arial" w:hAnsi="Arial" w:cs="Arial"/>
-                        <w:color w:val="000000"/>
-                        <w:sz w:val="24"/>
-                        <w:szCs w:val="24"/>
-                      </w:rPr>
-                      <w:t xml:space="preserve"> </w:t>
-                    </w:r>
-                    <w:proofErr w:type="gramStart"/>
-                    <w:r>
-                      <w:rPr>
-                        <w:rFonts w:ascii="Arial" w:hAnsi="Arial" w:cs="Arial"/>
-                        <w:color w:val="000000"/>
-                        <w:sz w:val="24"/>
-                        <w:szCs w:val="24"/>
-                      </w:rPr>
-                      <w:t>next</w:t>
-                    </w:r>
-                    <w:proofErr w:type="gramEnd"/>
-                  </w:p>
-                </w:txbxContent>
-              </v:textbox>
-            </v:rect>
-            <v:rect id="_x0000_s1406" style="position:absolute;left:1833;top:162;width:420;height:412" filled="f" stroked="f"/>
             <v:rect id="_x0000_s1407" style="position:absolute;left:2802;top:103;width:134;height:458;mso-wrap-style:none" filled="f" stroked="f">
               <v:textbox style="mso-fit-shape-to-text:t" inset="0,0,0,0">
                 <w:txbxContent>
@@ -26010,117 +25972,213 @@
                 </w:txbxContent>
               </v:textbox>
             </v:rect>
-            <v:rect id="_x0000_s1411" style="position:absolute;left:2977;top:101;width:420;height:413" filled="f" stroked="f"/>
-            <v:rect id="_x0000_s1412" style="position:absolute;left:3426;top:104;width:134;height:458;mso-wrap-style:none" filled="f" stroked="f">
-              <v:textbox style="mso-fit-shape-to-text:t" inset="0,0,0,0">
-                <w:txbxContent>
-                  <w:p>
-                    <w:r>
-                      <w:rPr>
-                        <w:rFonts w:ascii="Arial" w:hAnsi="Arial" w:cs="Arial"/>
-                        <w:color w:val="000000"/>
-                        <w:sz w:val="24"/>
-                        <w:szCs w:val="24"/>
-                      </w:rPr>
-                      <w:t>1</w:t>
-                    </w:r>
-                  </w:p>
-                </w:txbxContent>
-              </v:textbox>
-            </v:rect>
-            <v:shape id="_x0000_s1415" style="position:absolute;left:3747;top:436;width:606;height:568" coordsize="1213,1136" path="m607,1136l,1136,,,1213,r,1136l607,1136xe" fillcolor="#ddd" stroked="f">
-              <v:path arrowok="t"/>
-            </v:shape>
-            <v:shape id="_x0000_s1416" style="position:absolute;left:3747;top:464;width:606;height:568" coordsize="1213,1136" path="m607,1136l,1136,,,1213,r,1136l607,1136e" filled="f" strokeweight="0">
-              <v:path arrowok="t"/>
-            </v:shape>
-            <v:rect id="_x0000_s1417" style="position:absolute;left:3747;top:586;width:387;height:458;mso-wrap-style:none" filled="f" stroked="f">
-              <v:textbox style="mso-fit-shape-to-text:t" inset="0,0,0,0">
-                <w:txbxContent>
-                  <w:p>
-                    <w:r>
-                      <w:rPr>
-                        <w:rFonts w:ascii="Arial" w:hAnsi="Arial" w:cs="Arial"/>
-                        <w:color w:val="000000"/>
-                        <w:sz w:val="24"/>
-                        <w:szCs w:val="24"/>
-                      </w:rPr>
-                      <w:t xml:space="preserve"> </w:t>
-                    </w:r>
-                    <w:proofErr w:type="spellStart"/>
-                    <w:proofErr w:type="gramStart"/>
-                    <w:r>
-                      <w:rPr>
-                        <w:rFonts w:ascii="Arial" w:hAnsi="Arial" w:cs="Arial"/>
-                        <w:color w:val="000000"/>
-                        <w:sz w:val="24"/>
-                        <w:szCs w:val="24"/>
-                      </w:rPr>
-                      <w:t>len</w:t>
-                    </w:r>
-                    <w:proofErr w:type="spellEnd"/>
-                    <w:proofErr w:type="gramEnd"/>
-                  </w:p>
-                </w:txbxContent>
-              </v:textbox>
-            </v:rect>
-            <v:rect id="_x0000_s1418" style="position:absolute;left:4886;top:113;width:412;height:450" filled="f" stroked="f">
-              <v:textbox style="mso-fit-shape-to-text:t" inset="0,0,0,0">
-                <w:txbxContent>
-                  <w:p>
-                    <w:proofErr w:type="spellStart"/>
-                    <w:proofErr w:type="gramStart"/>
-                    <w:r>
-                      <w:t>len</w:t>
-                    </w:r>
-                    <w:proofErr w:type="spellEnd"/>
-                    <w:proofErr w:type="gramEnd"/>
-                  </w:p>
-                </w:txbxContent>
-              </v:textbox>
-            </v:rect>
-            <v:shape id="_x0000_s1419" style="position:absolute;left:4353;top:451;width:1645;height:568" coordsize="1213,1136" path="m606,1136l,1136,,,1213,r,1136l606,1136xe" fillcolor="#ddd" stroked="f">
-              <v:path arrowok="t"/>
-            </v:shape>
-            <v:shape id="_x0000_s1420" style="position:absolute;left:4353;top:451;width:1645;height:568" coordsize="1213,1136" path="m606,1136l,1136,,,1213,r,1136l606,1136e" filled="f" strokeweight="0">
-              <v:path arrowok="t"/>
-            </v:shape>
-            <v:rect id="_x0000_s1421" style="position:absolute;left:4675;top:586;width:735;height:458" filled="f" stroked="f">
-              <v:textbox style="mso-fit-shape-to-text:t" inset="0,0,0,0">
-                <w:txbxContent>
-                  <w:p>
-                    <w:proofErr w:type="spellStart"/>
-                    <w:proofErr w:type="gramStart"/>
-                    <w:r>
-                      <w:rPr>
-                        <w:rFonts w:ascii="Arial" w:hAnsi="Arial" w:cs="Arial"/>
-                        <w:color w:val="000000"/>
-                        <w:sz w:val="24"/>
-                        <w:szCs w:val="24"/>
-                      </w:rPr>
-                      <w:t>loopid</w:t>
-                    </w:r>
-                    <w:proofErr w:type="spellEnd"/>
-                    <w:proofErr w:type="gramEnd"/>
-                  </w:p>
-                </w:txbxContent>
-              </v:textbox>
-            </v:rect>
-            <v:shapetype id="_x0000_t202" coordsize="21600,21600" o:spt="202" path="m,l,21600r21600,l21600,xe">
-              <v:stroke joinstyle="miter"/>
-              <v:path gradientshapeok="t" o:connecttype="rect"/>
-            </v:shapetype>
-            <v:shape id="_x0000_s1423" type="#_x0000_t202" style="position:absolute;left:3847;top:59;width:420;height:392;mso-width-relative:margin;mso-height-relative:margin" stroked="f">
-              <v:textbox>
-                <w:txbxContent>
-                  <w:p>
-                    <w:r>
-                      <w:t>1</w:t>
-                    </w:r>
-                  </w:p>
-                </w:txbxContent>
-              </v:textbox>
-            </v:shape>
+            <v:group id="_x0000_s1427" style="position:absolute;left:3141;top:104;width:606;height:968" coordorigin="3141,104" coordsize="606,968">
+              <v:shape id="_x0000_s1403" style="position:absolute;left:3141;top:464;width:606;height:568" coordsize="1213,1136" path="m607,1136l,1136,,,1213,r,1136l607,1136xe" fillcolor="#ddd" stroked="f">
+                <v:path arrowok="t"/>
+              </v:shape>
+              <v:shape id="_x0000_s1404" style="position:absolute;left:3141;top:464;width:606;height:568" coordsize="1213,1136" path="m607,1136l,1136,,,1213,r,1136l607,1136e" filled="f" strokeweight="0">
+                <v:path arrowok="t"/>
+              </v:shape>
+              <v:rect id="_x0000_s1405" style="position:absolute;left:3141;top:614;width:521;height:458;mso-wrap-style:none" filled="f" stroked="f">
+                <v:textbox style="mso-fit-shape-to-text:t" inset="0,0,0,0">
+                  <w:txbxContent>
+                    <w:p>
+                      <w:r>
+                        <w:rPr>
+                          <w:rFonts w:ascii="Arial" w:hAnsi="Arial" w:cs="Arial"/>
+                          <w:color w:val="000000"/>
+                          <w:sz w:val="24"/>
+                          <w:szCs w:val="24"/>
+                        </w:rPr>
+                        <w:t xml:space="preserve"> </w:t>
+                      </w:r>
+                      <w:proofErr w:type="gramStart"/>
+                      <w:r>
+                        <w:rPr>
+                          <w:rFonts w:ascii="Arial" w:hAnsi="Arial" w:cs="Arial"/>
+                          <w:color w:val="000000"/>
+                          <w:sz w:val="24"/>
+                          <w:szCs w:val="24"/>
+                        </w:rPr>
+                        <w:t>next</w:t>
+                      </w:r>
+                      <w:proofErr w:type="gramEnd"/>
+                    </w:p>
+                  </w:txbxContent>
+                </v:textbox>
+              </v:rect>
+              <v:rect id="_x0000_s1412" style="position:absolute;left:3426;top:104;width:134;height:458;mso-wrap-style:none" filled="f" stroked="f">
+                <v:textbox style="mso-fit-shape-to-text:t" inset="0,0,0,0">
+                  <w:txbxContent>
+                    <w:p>
+                      <w:r>
+                        <w:rPr>
+                          <w:rFonts w:ascii="Arial" w:hAnsi="Arial" w:cs="Arial"/>
+                          <w:color w:val="000000"/>
+                          <w:sz w:val="24"/>
+                          <w:szCs w:val="24"/>
+                        </w:rPr>
+                        <w:t>1</w:t>
+                      </w:r>
+                    </w:p>
+                  </w:txbxContent>
+                </v:textbox>
+              </v:rect>
+            </v:group>
+            <v:group id="_x0000_s1438" style="position:absolute;left:4959;top:149;width:1645;height:883" coordorigin="5755,164" coordsize="1645,883">
+              <v:rect id="_x0000_s1418" style="position:absolute;left:6325;top:164;width:412;height:450" filled="f" stroked="f">
+                <v:textbox style="mso-fit-shape-to-text:t" inset="0,0,0,0">
+                  <w:txbxContent>
+                    <w:p>
+                      <w:proofErr w:type="spellStart"/>
+                      <w:proofErr w:type="gramStart"/>
+                      <w:r>
+                        <w:t>len</w:t>
+                      </w:r>
+                      <w:proofErr w:type="spellEnd"/>
+                      <w:proofErr w:type="gramEnd"/>
+                    </w:p>
+                  </w:txbxContent>
+                </v:textbox>
+              </v:rect>
+              <v:shape id="_x0000_s1419" style="position:absolute;left:5755;top:464;width:1645;height:568" coordsize="1213,1136" path="m606,1136l,1136,,,1213,r,1136l606,1136xe" fillcolor="#ddd" stroked="f">
+                <v:path arrowok="t"/>
+              </v:shape>
+              <v:shape id="_x0000_s1420" style="position:absolute;left:5755;top:479;width:1645;height:568" coordsize="1213,1136" path="m606,1136l,1136,,,1213,r,1136l606,1136e" filled="f" strokeweight="0">
+                <v:path arrowok="t"/>
+              </v:shape>
+              <v:rect id="_x0000_s1421" style="position:absolute;left:6202;top:546;width:735;height:458" filled="f" stroked="f">
+                <v:textbox style="mso-fit-shape-to-text:t" inset="0,0,0,0">
+                  <w:txbxContent>
+                    <w:p>
+                      <w:proofErr w:type="spellStart"/>
+                      <w:proofErr w:type="gramStart"/>
+                      <w:r>
+                        <w:rPr>
+                          <w:rFonts w:ascii="Arial" w:hAnsi="Arial" w:cs="Arial"/>
+                          <w:color w:val="000000"/>
+                          <w:sz w:val="24"/>
+                          <w:szCs w:val="24"/>
+                        </w:rPr>
+                        <w:t>loopid</w:t>
+                      </w:r>
+                      <w:proofErr w:type="spellEnd"/>
+                      <w:proofErr w:type="gramEnd"/>
+                    </w:p>
+                  </w:txbxContent>
+                </v:textbox>
+              </v:rect>
+            </v:group>
+            <v:group id="_x0000_s1428" style="position:absolute;left:3747;top:103;width:606;height:968" coordorigin="3141,104" coordsize="606,968">
+              <v:shape id="_x0000_s1429" style="position:absolute;left:3141;top:464;width:606;height:568" coordsize="1213,1136" path="m607,1136l,1136,,,1213,r,1136l607,1136xe" fillcolor="#ddd" stroked="f">
+                <v:path arrowok="t"/>
+              </v:shape>
+              <v:shape id="_x0000_s1430" style="position:absolute;left:3141;top:464;width:606;height:568" coordsize="1213,1136" path="m607,1136l,1136,,,1213,r,1136l607,1136e" filled="f" strokeweight="0">
+                <v:path arrowok="t"/>
+              </v:shape>
+              <v:rect id="_x0000_s1431" style="position:absolute;left:3141;top:614;width:387;height:458;mso-wrap-style:none" filled="f" stroked="f">
+                <v:textbox style="mso-fit-shape-to-text:t" inset="0,0,0,0">
+                  <w:txbxContent>
+                    <w:p>
+                      <w:r>
+                        <w:rPr>
+                          <w:rFonts w:ascii="Arial" w:hAnsi="Arial" w:cs="Arial"/>
+                          <w:color w:val="000000"/>
+                          <w:sz w:val="24"/>
+                          <w:szCs w:val="24"/>
+                        </w:rPr>
+                        <w:t xml:space="preserve"> </w:t>
+                      </w:r>
+                      <w:proofErr w:type="spellStart"/>
+                      <w:proofErr w:type="gramStart"/>
+                      <w:r>
+                        <w:rPr>
+                          <w:rFonts w:ascii="Arial" w:hAnsi="Arial" w:cs="Arial"/>
+                          <w:color w:val="000000"/>
+                          <w:sz w:val="24"/>
+                          <w:szCs w:val="24"/>
+                        </w:rPr>
+                        <w:t>cnt</w:t>
+                      </w:r>
+                      <w:proofErr w:type="spellEnd"/>
+                      <w:proofErr w:type="gramEnd"/>
+                    </w:p>
+                  </w:txbxContent>
+                </v:textbox>
+              </v:rect>
+              <v:rect id="_x0000_s1432" style="position:absolute;left:3426;top:104;width:134;height:458;mso-wrap-style:none" filled="f" stroked="f">
+                <v:textbox style="mso-fit-shape-to-text:t" inset="0,0,0,0">
+                  <w:txbxContent>
+                    <w:p>
+                      <w:r>
+                        <w:rPr>
+                          <w:rFonts w:ascii="Arial" w:hAnsi="Arial" w:cs="Arial"/>
+                          <w:color w:val="000000"/>
+                          <w:sz w:val="24"/>
+                          <w:szCs w:val="24"/>
+                        </w:rPr>
+                        <w:t>1</w:t>
+                      </w:r>
+                    </w:p>
+                  </w:txbxContent>
+                </v:textbox>
+              </v:rect>
+            </v:group>
+            <v:group id="_x0000_s1433" style="position:absolute;left:4353;top:94;width:606;height:968" coordorigin="3141,104" coordsize="606,968">
+              <v:shape id="_x0000_s1434" style="position:absolute;left:3141;top:464;width:606;height:568" coordsize="1213,1136" path="m607,1136l,1136,,,1213,r,1136l607,1136xe" fillcolor="#ddd" stroked="f">
+                <v:path arrowok="t"/>
+              </v:shape>
+              <v:shape id="_x0000_s1435" style="position:absolute;left:3141;top:464;width:606;height:568" coordsize="1213,1136" path="m607,1136l,1136,,,1213,r,1136l607,1136e" filled="f" strokeweight="0">
+                <v:path arrowok="t"/>
+              </v:shape>
+              <v:rect id="_x0000_s1436" style="position:absolute;left:3141;top:614;width:454;height:458;mso-wrap-style:none" filled="f" stroked="f">
+                <v:textbox style="mso-fit-shape-to-text:t" inset="0,0,0,0">
+                  <w:txbxContent>
+                    <w:p>
+                      <w:r>
+                        <w:rPr>
+                          <w:rFonts w:ascii="Arial" w:hAnsi="Arial" w:cs="Arial"/>
+                          <w:color w:val="000000"/>
+                          <w:sz w:val="24"/>
+                          <w:szCs w:val="24"/>
+                        </w:rPr>
+                        <w:t xml:space="preserve">  </w:t>
+                      </w:r>
+                      <w:proofErr w:type="spellStart"/>
+                      <w:proofErr w:type="gramStart"/>
+                      <w:r>
+                        <w:rPr>
+                          <w:rFonts w:ascii="Arial" w:hAnsi="Arial" w:cs="Arial"/>
+                          <w:color w:val="000000"/>
+                          <w:sz w:val="24"/>
+                          <w:szCs w:val="24"/>
+                        </w:rPr>
+                        <w:t>len</w:t>
+                      </w:r>
+                      <w:proofErr w:type="spellEnd"/>
+                      <w:proofErr w:type="gramEnd"/>
+                    </w:p>
+                  </w:txbxContent>
+                </v:textbox>
+              </v:rect>
+              <v:rect id="_x0000_s1437" style="position:absolute;left:3426;top:104;width:134;height:458;mso-wrap-style:none" filled="f" stroked="f">
+                <v:textbox style="mso-fit-shape-to-text:t" inset="0,0,0,0">
+                  <w:txbxContent>
+                    <w:p>
+                      <w:r>
+                        <w:rPr>
+                          <w:rFonts w:ascii="Arial" w:hAnsi="Arial" w:cs="Arial"/>
+                          <w:color w:val="000000"/>
+                          <w:sz w:val="24"/>
+                          <w:szCs w:val="24"/>
+                        </w:rPr>
+                        <w:t>1</w:t>
+                      </w:r>
+                    </w:p>
+                  </w:txbxContent>
+                </v:textbox>
+              </v:rect>
+            </v:group>
             <w10:wrap type="none"/>
             <w10:anchorlock/>
           </v:group>
@@ -26491,6 +26549,67 @@
           </w:tcPr>
           <w:p>
             <w:pPr>
+              <w:tabs>
+                <w:tab w:val="left" w:pos="780"/>
+              </w:tabs>
+              <w:spacing w:after="240"/>
+              <w:jc w:val="both"/>
+              <w:rPr>
+                <w:rFonts w:ascii="Arial" w:hAnsi="Arial" w:cs="Arial"/>
+                <w:b/>
+                <w:color w:val="FF0000"/>
+              </w:rPr>
+            </w:pPr>
+            <w:proofErr w:type="spellStart"/>
+            <w:r>
+              <w:rPr>
+                <w:rFonts w:ascii="Arial" w:hAnsi="Arial" w:cs="Arial"/>
+                <w:b/>
+                <w:color w:val="FF0000"/>
+              </w:rPr>
+              <w:t>c</w:t>
+            </w:r>
+            <w:r>
+              <w:rPr>
+                <w:rFonts w:ascii="Arial" w:hAnsi="Arial" w:cs="Arial"/>
+                <w:b/>
+                <w:color w:val="FF0000"/>
+              </w:rPr>
+              <w:t>nt</w:t>
+            </w:r>
+            <w:proofErr w:type="spellEnd"/>
+          </w:p>
+        </w:tc>
+        <w:tc>
+          <w:tcPr>
+            <w:tcW w:w="8388" w:type="dxa"/>
+          </w:tcPr>
+          <w:p>
+            <w:pPr>
+              <w:spacing w:after="240"/>
+              <w:jc w:val="both"/>
+              <w:rPr>
+                <w:rFonts w:ascii="Arial" w:hAnsi="Arial" w:cs="Arial"/>
+                <w:color w:val="FF0000"/>
+              </w:rPr>
+            </w:pPr>
+            <w:r>
+              <w:rPr>
+                <w:rFonts w:ascii="Arial" w:hAnsi="Arial" w:cs="Arial"/>
+                <w:color w:val="FF0000"/>
+              </w:rPr>
+              <w:t>Counter ++, wrapped at 255</w:t>
+            </w:r>
+          </w:p>
+        </w:tc>
+      </w:tr>
+      <w:tr>
+        <w:tc>
+          <w:tcPr>
+            <w:tcW w:w="1188" w:type="dxa"/>
+          </w:tcPr>
+          <w:p>
+            <w:pPr>
               <w:spacing w:after="240"/>
               <w:jc w:val="both"/>
               <w:rPr>
@@ -26811,7 +26930,14 @@
         <w:rPr>
           <w:color w:val="FF0000"/>
         </w:rPr>
-        <w:t xml:space="preserve"> update for them). </w:t>
+        <w:t xml:space="preserve"> </w:t>
+      </w:r>
+      <w:r>
+        <w:rPr>
+          <w:color w:val="FF0000"/>
+        </w:rPr>
+        <w:lastRenderedPageBreak/>
+        <w:t xml:space="preserve">update for them). </w:t>
       </w:r>
       <w:proofErr w:type="spellStart"/>
       <w:r>
@@ -26825,14 +26951,7 @@
         <w:rPr>
           <w:color w:val="FF0000"/>
         </w:rPr>
-        <w:t xml:space="preserve"> 1 moved to another value resets the loop, moved to 0 stops the reports. </w:t>
-      </w:r>
-      <w:r>
-        <w:rPr>
-          <w:color w:val="FF0000"/>
-        </w:rPr>
-        <w:lastRenderedPageBreak/>
-        <w:t>Any change generates global loop alarm as well.</w:t>
+        <w:t xml:space="preserve"> 1 moved to another value resets the loop, moved to 0 stops the reports. Any change generates global loop alarm as well.</w:t>
       </w:r>
       <w:r>
         <w:rPr>
@@ -29231,7 +29350,7 @@
 </file>
 
 <file path=customXml/itemProps1.xml><?xml version="1.0" encoding="utf-8"?>
-<ds:datastoreItem xmlns:ds="http://schemas.openxmlformats.org/officeDocument/2006/customXml" ds:itemID="{ED9B23D7-6ECD-4A86-B9BF-99950A092225}">
+<ds:datastoreItem xmlns:ds="http://schemas.openxmlformats.org/officeDocument/2006/customXml" ds:itemID="{217DB422-4150-49E6-AC27-0406F1ADF53C}">
   <ds:schemaRefs>
     <ds:schemaRef ds:uri="http://schemas.openxmlformats.org/officeDocument/2006/bibliography"/>
   </ds:schemaRefs>

</xml_diff>